<commit_message>
falta 12-16 y mirar 12
</commit_message>
<xml_diff>
--- a/CircuitoIBM_JuanSebastianNietoMolina.docx
+++ b/CircuitoIBM_JuanSebastianNietoMolina.docx
@@ -4,37 +4,36 @@
   <w:body>
     <w:p>
       <w:pPr>
-        <w:pStyle w:val="ListParagraph"/>
+        <w:pStyle w:val="Prrafodelista"/>
         <w:numPr>
           <w:ilvl w:val="0"/>
           <w:numId w:val="1"/>
         </w:numPr>
-      </w:pPr>
-      <w:proofErr w:type="spellStart"/>
-      <w:r>
-        <w:t>Circuito</w:t>
-      </w:r>
-      <w:proofErr w:type="spellEnd"/>
-      <w:r>
-        <w:t xml:space="preserve"> </w:t>
-      </w:r>
-      <w:proofErr w:type="spellStart"/>
-      <w:r>
-        <w:t>en</w:t>
-      </w:r>
-      <w:proofErr w:type="spellEnd"/>
-      <w:r>
-        <w:t xml:space="preserve"> IBM.</w:t>
-      </w:r>
-    </w:p>
-    <w:p>
+        <w:rPr>
+          <w:lang w:val="es-CO"/>
+        </w:rPr>
+      </w:pPr>
+      <w:r>
+        <w:rPr>
+          <w:lang w:val="es-CO"/>
+        </w:rPr>
+        <w:t>Circuito en IBM.</w:t>
+      </w:r>
+    </w:p>
+    <w:p>
+      <w:pPr>
+        <w:rPr>
+          <w:lang w:val="es-CO"/>
+        </w:rPr>
+      </w:pPr>
       <w:r>
         <w:rPr>
           <w:noProof/>
+          <w:lang w:val="es-CO"/>
         </w:rPr>
         <w:drawing>
-          <wp:inline distT="0" distB="0" distL="0" distR="0">
-            <wp:extent cx="4962525" cy="2554428"/>
+          <wp:inline distT="0" distB="0" distL="0" distR="0" wp14:anchorId="15453EB3" wp14:editId="787F90E6">
+            <wp:extent cx="6594373" cy="1600200"/>
             <wp:effectExtent l="0" t="0" r="0" b="0"/>
             <wp:docPr id="2" name="Picture 2"/>
             <wp:cNvGraphicFramePr>
@@ -47,7 +46,7 @@
                     <pic:cNvPr id="2" name="D3822B9.tmp"/>
                     <pic:cNvPicPr/>
                   </pic:nvPicPr>
-                  <pic:blipFill>
+                  <pic:blipFill rotWithShape="1">
                     <a:blip r:embed="rId5" cstate="print">
                       <a:extLst>
                         <a:ext uri="{28A0092B-C50C-407E-A947-70E740481C1C}">
@@ -55,18 +54,25 @@
                         </a:ext>
                       </a:extLst>
                     </a:blip>
-                    <a:stretch>
-                      <a:fillRect/>
-                    </a:stretch>
+                    <a:srcRect r="1902" b="53754"/>
+                    <a:stretch/>
                   </pic:blipFill>
-                  <pic:spPr>
+                  <pic:spPr bwMode="auto">
                     <a:xfrm>
                       <a:off x="0" y="0"/>
-                      <a:ext cx="4968988" cy="2557755"/>
+                      <a:ext cx="6646508" cy="1612851"/>
                     </a:xfrm>
                     <a:prstGeom prst="rect">
                       <a:avLst/>
                     </a:prstGeom>
+                    <a:ln>
+                      <a:noFill/>
+                    </a:ln>
+                    <a:extLst>
+                      <a:ext uri="{53640926-AAD7-44D8-BBD7-CCE9431645EC}">
+                        <a14:shadowObscured xmlns:a14="http://schemas.microsoft.com/office/drawing/2010/main"/>
+                      </a:ext>
+                    </a:extLst>
                   </pic:spPr>
                 </pic:pic>
               </a:graphicData>
@@ -77,146 +83,131 @@
     </w:p>
     <w:p>
       <w:pPr>
-        <w:pStyle w:val="ListParagraph"/>
+        <w:rPr>
+          <w:lang w:val="es-CO"/>
+        </w:rPr>
+      </w:pPr>
+    </w:p>
+    <w:p>
+      <w:pPr>
+        <w:rPr>
+          <w:lang w:val="es-CO"/>
+        </w:rPr>
+      </w:pPr>
+      <w:bookmarkStart w:id="0" w:name="_GoBack"/>
+      <w:r>
+        <w:rPr>
+          <w:noProof/>
+          <w:lang w:val="es-CO"/>
+        </w:rPr>
+        <w:drawing>
+          <wp:inline distT="0" distB="0" distL="0" distR="0" wp14:anchorId="67A1350C" wp14:editId="05FF55C3">
+            <wp:extent cx="6610169" cy="1714500"/>
+            <wp:effectExtent l="0" t="0" r="635" b="0"/>
+            <wp:docPr id="6" name="Picture 2"/>
+            <wp:cNvGraphicFramePr>
+              <a:graphicFrameLocks xmlns:a="http://schemas.openxmlformats.org/drawingml/2006/main" noChangeAspect="1"/>
+            </wp:cNvGraphicFramePr>
+            <a:graphic xmlns:a="http://schemas.openxmlformats.org/drawingml/2006/main">
+              <a:graphicData uri="http://schemas.openxmlformats.org/drawingml/2006/picture">
+                <pic:pic xmlns:pic="http://schemas.openxmlformats.org/drawingml/2006/picture">
+                  <pic:nvPicPr>
+                    <pic:cNvPr id="2" name="D3822B9.tmp"/>
+                    <pic:cNvPicPr/>
+                  </pic:nvPicPr>
+                  <pic:blipFill rotWithShape="1">
+                    <a:blip r:embed="rId5" cstate="print">
+                      <a:extLst>
+                        <a:ext uri="{28A0092B-C50C-407E-A947-70E740481C1C}">
+                          <a14:useLocalDpi xmlns:a14="http://schemas.microsoft.com/office/drawing/2010/main" val="0"/>
+                        </a:ext>
+                      </a:extLst>
+                    </a:blip>
+                    <a:srcRect t="49602" r="-18"/>
+                    <a:stretch/>
+                  </pic:blipFill>
+                  <pic:spPr bwMode="auto">
+                    <a:xfrm>
+                      <a:off x="0" y="0"/>
+                      <a:ext cx="6666245" cy="1729045"/>
+                    </a:xfrm>
+                    <a:prstGeom prst="rect">
+                      <a:avLst/>
+                    </a:prstGeom>
+                    <a:ln>
+                      <a:noFill/>
+                    </a:ln>
+                    <a:extLst>
+                      <a:ext uri="{53640926-AAD7-44D8-BBD7-CCE9431645EC}">
+                        <a14:shadowObscured xmlns:a14="http://schemas.microsoft.com/office/drawing/2010/main"/>
+                      </a:ext>
+                    </a:extLst>
+                  </pic:spPr>
+                </pic:pic>
+              </a:graphicData>
+            </a:graphic>
+          </wp:inline>
+        </w:drawing>
+      </w:r>
+      <w:bookmarkEnd w:id="0"/>
+    </w:p>
+    <w:p>
+      <w:pPr>
+        <w:pStyle w:val="Prrafodelista"/>
         <w:numPr>
           <w:ilvl w:val="0"/>
           <w:numId w:val="1"/>
         </w:numPr>
-      </w:pPr>
-      <w:proofErr w:type="spellStart"/>
-      <w:r>
-        <w:t>Codigo</w:t>
-      </w:r>
-      <w:proofErr w:type="spellEnd"/>
-      <w:r>
-        <w:t xml:space="preserve"> que </w:t>
-      </w:r>
-      <w:proofErr w:type="spellStart"/>
-      <w:r>
-        <w:t>implemento</w:t>
-      </w:r>
-      <w:proofErr w:type="spellEnd"/>
-      <w:r>
-        <w:t xml:space="preserve"> </w:t>
-      </w:r>
-      <w:proofErr w:type="spellStart"/>
-      <w:r>
-        <w:t>en</w:t>
-      </w:r>
-      <w:proofErr w:type="spellEnd"/>
-      <w:r>
-        <w:t xml:space="preserve"> mi </w:t>
-      </w:r>
-      <w:proofErr w:type="spellStart"/>
-      <w:r>
-        <w:t>libreria</w:t>
-      </w:r>
-      <w:proofErr w:type="spellEnd"/>
-      <w:r>
+        <w:rPr>
+          <w:lang w:val="es-CO"/>
+        </w:rPr>
+      </w:pPr>
+      <w:r>
+        <w:rPr>
+          <w:lang w:val="es-CO"/>
+        </w:rPr>
+        <w:t>Código</w:t>
+      </w:r>
+      <w:r>
+        <w:rPr>
+          <w:lang w:val="es-CO"/>
+        </w:rPr>
+        <w:t xml:space="preserve"> que implemento en mi </w:t>
+      </w:r>
+      <w:r>
+        <w:rPr>
+          <w:lang w:val="es-CO"/>
+        </w:rPr>
+        <w:t>librería</w:t>
+      </w:r>
+      <w:r>
+        <w:rPr>
+          <w:lang w:val="es-CO"/>
+        </w:rPr>
         <w:t xml:space="preserve">, al final </w:t>
       </w:r>
       <w:r>
-        <w:t xml:space="preserve">no </w:t>
-      </w:r>
-      <w:proofErr w:type="spellStart"/>
-      <w:r>
-        <w:t>retorno</w:t>
-      </w:r>
-      <w:proofErr w:type="spellEnd"/>
-      <w:r>
-        <w:t xml:space="preserve"> nada, </w:t>
-      </w:r>
-      <w:proofErr w:type="spellStart"/>
-      <w:r>
-        <w:t>simplemente</w:t>
-      </w:r>
-      <w:proofErr w:type="spellEnd"/>
-      <w:r>
-        <w:t xml:space="preserve"> </w:t>
-      </w:r>
-      <w:proofErr w:type="spellStart"/>
-      <w:r>
-        <w:t>imprimo</w:t>
-      </w:r>
-      <w:proofErr w:type="spellEnd"/>
-      <w:r>
-        <w:t xml:space="preserve"> </w:t>
-      </w:r>
-      <w:proofErr w:type="spellStart"/>
-      <w:r>
-        <w:t>cada</w:t>
-      </w:r>
-      <w:proofErr w:type="spellEnd"/>
-      <w:r>
-        <w:t xml:space="preserve"> fila de la </w:t>
-      </w:r>
-      <w:proofErr w:type="spellStart"/>
-      <w:r>
-        <w:t>matriz</w:t>
-      </w:r>
-      <w:proofErr w:type="spellEnd"/>
-      <w:r>
-        <w:t xml:space="preserve">, para que se </w:t>
-      </w:r>
-      <w:proofErr w:type="spellStart"/>
-      <w:r>
-        <w:t>pueda</w:t>
-      </w:r>
-      <w:proofErr w:type="spellEnd"/>
-      <w:r>
-        <w:t xml:space="preserve"> </w:t>
-      </w:r>
-      <w:proofErr w:type="spellStart"/>
-      <w:r>
-        <w:t>ver</w:t>
-      </w:r>
-      <w:proofErr w:type="spellEnd"/>
-      <w:r>
-        <w:t xml:space="preserve"> con </w:t>
-      </w:r>
-      <w:proofErr w:type="spellStart"/>
-      <w:r>
-        <w:t>claridad</w:t>
-      </w:r>
-      <w:proofErr w:type="spellEnd"/>
-      <w:r>
-        <w:t xml:space="preserve"> el </w:t>
-      </w:r>
-      <w:proofErr w:type="spellStart"/>
-      <w:r>
-        <w:t>resultado</w:t>
-      </w:r>
-      <w:proofErr w:type="spellEnd"/>
-      <w:r>
-        <w:t xml:space="preserve"> final, y </w:t>
-      </w:r>
-      <w:proofErr w:type="spellStart"/>
-      <w:r>
-        <w:t>compararlo</w:t>
-      </w:r>
-      <w:proofErr w:type="spellEnd"/>
-      <w:r>
-        <w:t xml:space="preserve"> con el </w:t>
-      </w:r>
-      <w:proofErr w:type="spellStart"/>
-      <w:r>
-        <w:t>ejercicio</w:t>
-      </w:r>
-      <w:proofErr w:type="spellEnd"/>
-      <w:r>
-        <w:t>.</w:t>
-      </w:r>
-    </w:p>
-    <w:p>
-      <w:pPr>
-        <w:pStyle w:val="ListParagraph"/>
+        <w:rPr>
+          <w:lang w:val="es-CO"/>
+        </w:rPr>
+        <w:t>no retorno nada, simplemente imprimo cada fila de la matriz, para que se pueda ver con claridad el resultado final, y compararlo con el ejercicio.</w:t>
+      </w:r>
+    </w:p>
+    <w:p>
+      <w:pPr>
+        <w:pStyle w:val="Prrafodelista"/>
+        <w:rPr>
+          <w:lang w:val="es-CO"/>
+        </w:rPr>
       </w:pPr>
       <w:r>
         <w:rPr>
           <w:noProof/>
-        </w:rPr>
+          <w:lang w:val="es-CO"/>
+        </w:rPr>
+        <w:lastRenderedPageBreak/>
         <w:drawing>
-          <wp:inline distT="0" distB="0" distL="0" distR="0">
+          <wp:inline distT="0" distB="0" distL="0" distR="0" wp14:anchorId="6D214466" wp14:editId="3049FBAF">
             <wp:extent cx="4514850" cy="4752169"/>
             <wp:effectExtent l="0" t="0" r="0" b="0"/>
             <wp:docPr id="3" name="Picture 3" descr="Complejos.py - C:\Users\juan.nieto-mo\Documents\CNYT\Complejos.py (3.7.5)"/>
@@ -260,65 +251,55 @@
     </w:p>
     <w:p>
       <w:pPr>
-        <w:pStyle w:val="ListParagraph"/>
+        <w:pStyle w:val="Prrafodelista"/>
         <w:numPr>
           <w:ilvl w:val="0"/>
           <w:numId w:val="1"/>
         </w:numPr>
-      </w:pPr>
-      <w:proofErr w:type="spellStart"/>
-      <w:r>
-        <w:lastRenderedPageBreak/>
-        <w:t>Ejecuto</w:t>
-      </w:r>
-      <w:proofErr w:type="spellEnd"/>
-      <w:r>
-        <w:t xml:space="preserve"> el </w:t>
-      </w:r>
-      <w:proofErr w:type="spellStart"/>
-      <w:r>
-        <w:t>ejercicio</w:t>
-      </w:r>
-      <w:proofErr w:type="spellEnd"/>
-      <w:r>
-        <w:t xml:space="preserve"> 2.7.3 del </w:t>
-      </w:r>
-      <w:proofErr w:type="spellStart"/>
-      <w:r>
-        <w:t>libro</w:t>
-      </w:r>
-      <w:proofErr w:type="spellEnd"/>
-      <w:r>
-        <w:t>.</w:t>
-      </w:r>
-    </w:p>
-    <w:p>
-      <w:pPr>
-        <w:pStyle w:val="ListParagraph"/>
+        <w:rPr>
+          <w:lang w:val="es-CO"/>
+        </w:rPr>
+      </w:pPr>
+      <w:r>
+        <w:rPr>
+          <w:lang w:val="es-CO"/>
+        </w:rPr>
+        <w:t>Ejecuto el ejercicio 2.7.3 del libro.</w:t>
+      </w:r>
+    </w:p>
+    <w:p>
+      <w:pPr>
+        <w:pStyle w:val="Prrafodelista"/>
         <w:rPr>
           <w:noProof/>
-        </w:rPr>
-      </w:pPr>
-    </w:p>
-    <w:p>
-      <w:pPr>
-        <w:pStyle w:val="ListParagraph"/>
+          <w:lang w:val="es-CO"/>
+        </w:rPr>
+      </w:pPr>
+    </w:p>
+    <w:p>
+      <w:pPr>
+        <w:pStyle w:val="Prrafodelista"/>
         <w:rPr>
           <w:noProof/>
-        </w:rPr>
-      </w:pPr>
-    </w:p>
-    <w:p>
-      <w:pPr>
-        <w:pStyle w:val="ListParagraph"/>
+          <w:lang w:val="es-CO"/>
+        </w:rPr>
+      </w:pPr>
+    </w:p>
+    <w:p>
+      <w:pPr>
+        <w:pStyle w:val="Prrafodelista"/>
         <w:jc w:val="center"/>
+        <w:rPr>
+          <w:lang w:val="es-CO"/>
+        </w:rPr>
       </w:pPr>
       <w:r>
         <w:rPr>
           <w:noProof/>
+          <w:lang w:val="es-CO"/>
         </w:rPr>
         <w:drawing>
-          <wp:inline distT="0" distB="0" distL="0" distR="0">
+          <wp:inline distT="0" distB="0" distL="0" distR="0" wp14:anchorId="21494184" wp14:editId="12632FBC">
             <wp:extent cx="5821680" cy="2371725"/>
             <wp:effectExtent l="0" t="0" r="7620" b="9525"/>
             <wp:docPr id="4" name="Picture 4" descr="Python 3.7.5 Shell"/>
@@ -369,45 +350,67 @@
     </w:p>
     <w:p>
       <w:pPr>
-        <w:pStyle w:val="ListParagraph"/>
-      </w:pPr>
-      <w:proofErr w:type="spellStart"/>
-      <w:r>
-        <w:t>Ahora</w:t>
-      </w:r>
-      <w:proofErr w:type="spellEnd"/>
-      <w:r>
-        <w:t xml:space="preserve"> </w:t>
-      </w:r>
-      <w:proofErr w:type="spellStart"/>
-      <w:r>
-        <w:t>verificamos</w:t>
-      </w:r>
-      <w:proofErr w:type="spellEnd"/>
-      <w:r>
-        <w:t xml:space="preserve"> </w:t>
+        <w:pStyle w:val="Prrafodelista"/>
+        <w:jc w:val="center"/>
+        <w:rPr>
+          <w:lang w:val="es-CO"/>
+        </w:rPr>
+      </w:pPr>
+    </w:p>
+    <w:p>
+      <w:pPr>
+        <w:pStyle w:val="Prrafodelista"/>
+        <w:jc w:val="center"/>
+        <w:rPr>
+          <w:lang w:val="es-CO"/>
+        </w:rPr>
+      </w:pPr>
+    </w:p>
+    <w:p>
+      <w:pPr>
+        <w:pStyle w:val="Prrafodelista"/>
+        <w:rPr>
+          <w:lang w:val="es-CO"/>
+        </w:rPr>
+      </w:pPr>
+      <w:r>
+        <w:rPr>
+          <w:lang w:val="es-CO"/>
+        </w:rPr>
+        <w:lastRenderedPageBreak/>
+        <w:t xml:space="preserve">Ahora verificamos </w:t>
       </w:r>
       <w:proofErr w:type="spellStart"/>
       <w:proofErr w:type="gramStart"/>
       <w:r>
+        <w:rPr>
+          <w:lang w:val="es-CO"/>
+        </w:rPr>
         <w:t>h,x</w:t>
       </w:r>
       <w:proofErr w:type="spellEnd"/>
       <w:r>
+        <w:rPr>
+          <w:lang w:val="es-CO"/>
+        </w:rPr>
         <w:t>.</w:t>
       </w:r>
       <w:proofErr w:type="gramEnd"/>
     </w:p>
     <w:p>
       <w:pPr>
-        <w:pStyle w:val="ListParagraph"/>
+        <w:pStyle w:val="Prrafodelista"/>
+        <w:rPr>
+          <w:lang w:val="es-CO"/>
+        </w:rPr>
       </w:pPr>
       <w:r>
         <w:rPr>
           <w:noProof/>
+          <w:lang w:val="es-CO"/>
         </w:rPr>
         <w:drawing>
-          <wp:inline distT="0" distB="0" distL="0" distR="0" wp14:anchorId="069D1184" wp14:editId="686B2660">
+          <wp:inline distT="0" distB="0" distL="0" distR="0" wp14:anchorId="022AFD6B" wp14:editId="4648953D">
             <wp:extent cx="5943600" cy="1138555"/>
             <wp:effectExtent l="0" t="0" r="0" b="4445"/>
             <wp:docPr id="1" name="Picture 1"/>
@@ -445,14 +448,18 @@
     </w:p>
     <w:p>
       <w:pPr>
-        <w:pStyle w:val="ListParagraph"/>
+        <w:pStyle w:val="Prrafodelista"/>
+        <w:rPr>
+          <w:lang w:val="es-CO"/>
+        </w:rPr>
       </w:pPr>
       <w:r>
         <w:rPr>
           <w:noProof/>
+          <w:lang w:val="es-CO"/>
         </w:rPr>
         <w:drawing>
-          <wp:inline distT="0" distB="0" distL="0" distR="0" wp14:anchorId="11D65434" wp14:editId="4E1728D6">
+          <wp:inline distT="0" distB="0" distL="0" distR="0" wp14:anchorId="699214CF" wp14:editId="24353D44">
             <wp:extent cx="5943600" cy="906780"/>
             <wp:effectExtent l="0" t="0" r="0" b="7620"/>
             <wp:docPr id="7" name="Picture 7"/>
@@ -490,35 +497,32 @@
     </w:p>
     <w:p>
       <w:pPr>
-        <w:pStyle w:val="ListParagraph"/>
-      </w:pPr>
-      <w:proofErr w:type="spellStart"/>
-      <w:r>
-        <w:t>Ahora</w:t>
-      </w:r>
-      <w:proofErr w:type="spellEnd"/>
-      <w:r>
-        <w:t xml:space="preserve"> al </w:t>
-      </w:r>
-      <w:proofErr w:type="spellStart"/>
-      <w:r>
-        <w:t>multiplicar</w:t>
-      </w:r>
-      <w:proofErr w:type="spellEnd"/>
-      <w:r>
-        <w:t xml:space="preserve"> m2*m1</w:t>
-      </w:r>
-    </w:p>
-    <w:p>
-      <w:pPr>
-        <w:pStyle w:val="ListParagraph"/>
+        <w:pStyle w:val="Prrafodelista"/>
+        <w:rPr>
+          <w:lang w:val="es-CO"/>
+        </w:rPr>
+      </w:pPr>
+      <w:r>
+        <w:rPr>
+          <w:lang w:val="es-CO"/>
+        </w:rPr>
+        <w:t>Ahora al multiplicar m2*m1</w:t>
+      </w:r>
+    </w:p>
+    <w:p>
+      <w:pPr>
+        <w:pStyle w:val="Prrafodelista"/>
+        <w:rPr>
+          <w:lang w:val="es-CO"/>
+        </w:rPr>
       </w:pPr>
       <w:r>
         <w:rPr>
           <w:noProof/>
+          <w:lang w:val="es-CO"/>
         </w:rPr>
         <w:drawing>
-          <wp:inline distT="0" distB="0" distL="0" distR="0" wp14:anchorId="48DFBEA7" wp14:editId="412B6287">
+          <wp:inline distT="0" distB="0" distL="0" distR="0" wp14:anchorId="297C1B0B" wp14:editId="19263776">
             <wp:extent cx="5943600" cy="890905"/>
             <wp:effectExtent l="0" t="0" r="0" b="4445"/>
             <wp:docPr id="8" name="Picture 8"/>
@@ -556,15 +560,94 @@
     </w:p>
     <w:p>
       <w:pPr>
-        <w:pStyle w:val="ListParagraph"/>
-      </w:pPr>
-    </w:p>
-    <w:p>
-      <w:pPr>
-        <w:pStyle w:val="ListParagraph"/>
-      </w:pPr>
-      <w:bookmarkStart w:id="0" w:name="_GoBack"/>
-      <w:bookmarkEnd w:id="0"/>
+        <w:pStyle w:val="Prrafodelista"/>
+        <w:rPr>
+          <w:lang w:val="es-CO"/>
+        </w:rPr>
+      </w:pPr>
+      <w:r>
+        <w:rPr>
+          <w:lang w:val="es-CO"/>
+        </w:rPr>
+        <w:t xml:space="preserve">Ahora multiplicamos la matriz </w:t>
+      </w:r>
+      <w:r>
+        <w:rPr>
+          <w:lang w:val="es-CO"/>
+        </w:rPr>
+        <w:t>c</w:t>
+      </w:r>
+      <w:r>
+        <w:rPr>
+          <w:lang w:val="es-CO"/>
+        </w:rPr>
+        <w:t>on el vector |00&gt;</w:t>
+      </w:r>
+    </w:p>
+    <w:p>
+      <w:pPr>
+        <w:pStyle w:val="Prrafodelista"/>
+        <w:rPr>
+          <w:lang w:val="es-CO"/>
+        </w:rPr>
+      </w:pPr>
+      <w:r>
+        <w:rPr>
+          <w:noProof/>
+          <w:lang w:val="es-CO"/>
+        </w:rPr>
+        <w:drawing>
+          <wp:inline distT="0" distB="0" distL="0" distR="0" wp14:anchorId="445C4AAD" wp14:editId="3C4E2641">
+            <wp:extent cx="5943600" cy="741680"/>
+            <wp:effectExtent l="0" t="0" r="0" b="1270"/>
+            <wp:docPr id="5" name="Imagen 5"/>
+            <wp:cNvGraphicFramePr>
+              <a:graphicFrameLocks xmlns:a="http://schemas.openxmlformats.org/drawingml/2006/main" noChangeAspect="1"/>
+            </wp:cNvGraphicFramePr>
+            <a:graphic xmlns:a="http://schemas.openxmlformats.org/drawingml/2006/main">
+              <a:graphicData uri="http://schemas.openxmlformats.org/drawingml/2006/picture">
+                <pic:pic xmlns:pic="http://schemas.openxmlformats.org/drawingml/2006/picture">
+                  <pic:nvPicPr>
+                    <pic:cNvPr id="1" name=""/>
+                    <pic:cNvPicPr/>
+                  </pic:nvPicPr>
+                  <pic:blipFill>
+                    <a:blip r:embed="rId11"/>
+                    <a:stretch>
+                      <a:fillRect/>
+                    </a:stretch>
+                  </pic:blipFill>
+                  <pic:spPr>
+                    <a:xfrm>
+                      <a:off x="0" y="0"/>
+                      <a:ext cx="5943600" cy="741680"/>
+                    </a:xfrm>
+                    <a:prstGeom prst="rect">
+                      <a:avLst/>
+                    </a:prstGeom>
+                  </pic:spPr>
+                </pic:pic>
+              </a:graphicData>
+            </a:graphic>
+          </wp:inline>
+        </w:drawing>
+      </w:r>
+    </w:p>
+    <w:p>
+      <w:pPr>
+        <w:pStyle w:val="Prrafodelista"/>
+        <w:rPr>
+          <w:lang w:val="es-CO"/>
+        </w:rPr>
+      </w:pPr>
+    </w:p>
+    <w:p>
+      <w:pPr>
+        <w:pStyle w:val="Prrafodelista"/>
+        <w:rPr>
+          <w:lang w:val="es-CO"/>
+        </w:rPr>
+      </w:pPr>
     </w:p>
     <w:sectPr>
       <w:pgSz w:w="12240" w:h="15840"/>
@@ -690,7 +773,7 @@
       </w:pPr>
     </w:pPrDefault>
   </w:docDefaults>
-  <w:latentStyles w:defLockedState="0" w:defUIPriority="99" w:defSemiHidden="0" w:defUnhideWhenUsed="0" w:defQFormat="0" w:count="375">
+  <w:latentStyles w:defLockedState="0" w:defUIPriority="99" w:defSemiHidden="0" w:defUnhideWhenUsed="0" w:defQFormat="0" w:count="376">
     <w:lsdException w:name="Normal" w:uiPriority="0" w:qFormat="1"/>
     <w:lsdException w:name="heading 1" w:uiPriority="9" w:qFormat="1"/>
     <w:lsdException w:name="heading 2" w:semiHidden="1" w:uiPriority="9" w:unhideWhenUsed="1" w:qFormat="1"/>
@@ -796,7 +879,6 @@
     <w:lsdException w:name="HTML Sample" w:semiHidden="1" w:unhideWhenUsed="1"/>
     <w:lsdException w:name="HTML Typewriter" w:semiHidden="1" w:unhideWhenUsed="1"/>
     <w:lsdException w:name="HTML Variable" w:semiHidden="1" w:unhideWhenUsed="1"/>
-    <w:lsdException w:name="Normal Table" w:semiHidden="1" w:unhideWhenUsed="1"/>
     <w:lsdException w:name="annotation subject" w:semiHidden="1" w:unhideWhenUsed="1"/>
     <w:lsdException w:name="No List" w:semiHidden="1" w:unhideWhenUsed="1"/>
     <w:lsdException w:name="Outline List 1" w:semiHidden="1" w:unhideWhenUsed="1"/>
@@ -843,10 +925,8 @@
     <w:lsdException w:name="Table Subtle 2" w:semiHidden="1" w:unhideWhenUsed="1"/>
     <w:lsdException w:name="Table Web 1" w:semiHidden="1" w:unhideWhenUsed="1"/>
     <w:lsdException w:name="Table Web 2" w:semiHidden="1" w:unhideWhenUsed="1"/>
-    <w:lsdException w:name="Table Web 3" w:semiHidden="1" w:unhideWhenUsed="1"/>
     <w:lsdException w:name="Balloon Text" w:semiHidden="1" w:unhideWhenUsed="1"/>
     <w:lsdException w:name="Table Grid" w:uiPriority="39"/>
-    <w:lsdException w:name="Table Theme" w:semiHidden="1" w:unhideWhenUsed="1"/>
     <w:lsdException w:name="Placeholder Text" w:semiHidden="1"/>
     <w:lsdException w:name="No Spacing" w:uiPriority="1" w:qFormat="1"/>
     <w:lsdException w:name="Light Shading" w:uiPriority="60"/>
@@ -1066,18 +1146,19 @@
     <w:lsdException w:name="Smart Hyperlink" w:semiHidden="1" w:unhideWhenUsed="1"/>
     <w:lsdException w:name="Hashtag" w:semiHidden="1" w:unhideWhenUsed="1"/>
     <w:lsdException w:name="Unresolved Mention" w:semiHidden="1" w:unhideWhenUsed="1"/>
+    <w:lsdException w:name="Smart Link" w:semiHidden="1" w:unhideWhenUsed="1"/>
   </w:latentStyles>
   <w:style w:type="paragraph" w:default="1" w:styleId="Normal">
     <w:name w:val="Normal"/>
     <w:qFormat/>
   </w:style>
-  <w:style w:type="character" w:default="1" w:styleId="DefaultParagraphFont">
+  <w:style w:type="character" w:default="1" w:styleId="Fuentedeprrafopredeter">
     <w:name w:val="Default Paragraph Font"/>
     <w:uiPriority w:val="1"/>
     <w:semiHidden/>
     <w:unhideWhenUsed/>
   </w:style>
-  <w:style w:type="table" w:default="1" w:styleId="TableNormal">
+  <w:style w:type="table" w:default="1" w:styleId="Tablanormal">
     <w:name w:val="Normal Table"/>
     <w:uiPriority w:val="99"/>
     <w:semiHidden/>
@@ -1092,13 +1173,13 @@
       </w:tblCellMar>
     </w:tblPr>
   </w:style>
-  <w:style w:type="numbering" w:default="1" w:styleId="NoList">
+  <w:style w:type="numbering" w:default="1" w:styleId="Sinlista">
     <w:name w:val="No List"/>
     <w:uiPriority w:val="99"/>
     <w:semiHidden/>
     <w:unhideWhenUsed/>
   </w:style>
-  <w:style w:type="paragraph" w:styleId="ListParagraph">
+  <w:style w:type="paragraph" w:styleId="Prrafodelista">
     <w:name w:val="List Paragraph"/>
     <w:basedOn w:val="Normal"/>
     <w:uiPriority w:val="34"/>

</xml_diff>